<commit_message>
Update resume with latest version
- Replaced public/resume.docx with user's updated resume file
- Resume download button will now serve the latest version

Co-Authored-By: Anthony Jimenez <tj.jimenez03@gmail.com>
</commit_message>
<xml_diff>
--- a/public/resume.docx
+++ b/public/resume.docx
@@ -612,6 +612,12 @@
     <w:p>
       <w:pPr>
         <w:rPr>
+          <w:sz w:val="20"/>
+          <w:szCs w:val="20"/>
+        </w:rPr>
+      </w:pPr>
+      <w:r>
+        <w:rPr>
           <w:b/>
           <w:bCs/>
           <w:i/>
@@ -619,7 +625,8 @@
           <w:sz w:val="20"/>
           <w:szCs w:val="20"/>
         </w:rPr>
-      </w:pPr>
+        <w:t>AI Software Engineer Intern</w:t>
+      </w:r>
       <w:r>
         <w:rPr>
           <w:b/>
@@ -629,7 +636,34 @@
           <w:sz w:val="20"/>
           <w:szCs w:val="20"/>
         </w:rPr>
-        <w:t>AI Software Engineer Intern</w:t>
+        <w:t xml:space="preserve">                                                                                             </w:t>
+      </w:r>
+      <w:proofErr w:type="gramStart"/>
+      <w:r>
+        <w:rPr>
+          <w:b/>
+          <w:bCs/>
+          <w:i/>
+          <w:iCs/>
+          <w:sz w:val="20"/>
+          <w:szCs w:val="20"/>
+        </w:rPr>
+        <w:t xml:space="preserve">   </w:t>
+      </w:r>
+      <w:r>
+        <w:rPr>
+          <w:sz w:val="20"/>
+          <w:szCs w:val="20"/>
+        </w:rPr>
+        <w:t>(</w:t>
+      </w:r>
+      <w:proofErr w:type="gramEnd"/>
+      <w:r>
+        <w:rPr>
+          <w:sz w:val="20"/>
+          <w:szCs w:val="20"/>
+        </w:rPr>
+        <w:t>09/2025 – Current)</w:t>
       </w:r>
     </w:p>
     <w:p>
@@ -1128,7 +1162,21 @@
           <w:sz w:val="20"/>
           <w:szCs w:val="20"/>
         </w:rPr>
-        <w:t>- Current</w:t>
+        <w:t>–</w:t>
+      </w:r>
+      <w:r>
+        <w:rPr>
+          <w:sz w:val="20"/>
+          <w:szCs w:val="20"/>
+        </w:rPr>
+        <w:t xml:space="preserve"> </w:t>
+      </w:r>
+      <w:r>
+        <w:rPr>
+          <w:sz w:val="20"/>
+          <w:szCs w:val="20"/>
+        </w:rPr>
+        <w:t>8/2025</w:t>
       </w:r>
       <w:r>
         <w:rPr>

</xml_diff>

<commit_message>
Update downloadable resume (replace public/resume.docx)
Co-Authored-By: Anthony Jimenez <tj.jimenez03@gmail.com>
</commit_message>
<xml_diff>
--- a/public/resume.docx
+++ b/public/resume.docx
@@ -608,15 +608,32 @@
         </w:rPr>
         <w:t xml:space="preserve"> – Kearny, NJ  </w:t>
       </w:r>
+      <w:r>
+        <w:rPr>
+          <w:sz w:val="20"/>
+          <w:szCs w:val="20"/>
+        </w:rPr>
+        <w:t xml:space="preserve">                                                                                          </w:t>
+      </w:r>
+      <w:proofErr w:type="gramStart"/>
+      <w:r>
+        <w:rPr>
+          <w:sz w:val="20"/>
+          <w:szCs w:val="20"/>
+        </w:rPr>
+        <w:t xml:space="preserve">   (</w:t>
+      </w:r>
+      <w:proofErr w:type="gramEnd"/>
+      <w:r>
+        <w:rPr>
+          <w:sz w:val="20"/>
+          <w:szCs w:val="20"/>
+        </w:rPr>
+        <w:t>09/2025 – Current)</w:t>
+      </w:r>
     </w:p>
     <w:p>
       <w:pPr>
-        <w:rPr>
-          <w:sz w:val="20"/>
-          <w:szCs w:val="20"/>
-        </w:rPr>
-      </w:pPr>
-      <w:r>
         <w:rPr>
           <w:b/>
           <w:bCs/>
@@ -625,8 +642,7 @@
           <w:sz w:val="20"/>
           <w:szCs w:val="20"/>
         </w:rPr>
-        <w:t>AI Software Engineer Intern</w:t>
-      </w:r>
+      </w:pPr>
       <w:r>
         <w:rPr>
           <w:b/>
@@ -636,9 +652,8 @@
           <w:sz w:val="20"/>
           <w:szCs w:val="20"/>
         </w:rPr>
-        <w:t xml:space="preserve">                                                                                             </w:t>
-      </w:r>
-      <w:proofErr w:type="gramStart"/>
+        <w:t>AI Software Engineer Intern</w:t>
+      </w:r>
       <w:r>
         <w:rPr>
           <w:b/>
@@ -648,22 +663,7 @@
           <w:sz w:val="20"/>
           <w:szCs w:val="20"/>
         </w:rPr>
-        <w:t xml:space="preserve">   </w:t>
-      </w:r>
-      <w:r>
-        <w:rPr>
-          <w:sz w:val="20"/>
-          <w:szCs w:val="20"/>
-        </w:rPr>
-        <w:t>(</w:t>
-      </w:r>
-      <w:proofErr w:type="gramEnd"/>
-      <w:r>
-        <w:rPr>
-          <w:sz w:val="20"/>
-          <w:szCs w:val="20"/>
-        </w:rPr>
-        <w:t>09/2025 – Current)</w:t>
+        <w:t xml:space="preserve">      </w:t>
       </w:r>
     </w:p>
     <w:p>
@@ -673,18 +673,45 @@
           <w:ilvl w:val="0"/>
           <w:numId w:val="30"/>
         </w:numPr>
-        <w:spacing w:line="276" w:lineRule="auto"/>
-        <w:rPr>
-          <w:sz w:val="20"/>
-          <w:szCs w:val="20"/>
-        </w:rPr>
-      </w:pPr>
-      <w:r>
-        <w:rPr>
-          <w:sz w:val="20"/>
-          <w:szCs w:val="20"/>
-        </w:rPr>
-        <w:t>Built and refined GPT-based automations for quoting, purchasing, and engineering workflows.</w:t>
+        <w:rPr>
+          <w:sz w:val="20"/>
+          <w:szCs w:val="20"/>
+        </w:rPr>
+      </w:pPr>
+      <w:r>
+        <w:rPr>
+          <w:sz w:val="20"/>
+          <w:szCs w:val="20"/>
+        </w:rPr>
+        <w:t xml:space="preserve">Built and refined </w:t>
+      </w:r>
+      <w:r>
+        <w:rPr>
+          <w:sz w:val="20"/>
+          <w:szCs w:val="20"/>
+        </w:rPr>
+        <w:t>AI Agents</w:t>
+      </w:r>
+      <w:r>
+        <w:rPr>
+          <w:sz w:val="20"/>
+          <w:szCs w:val="20"/>
+        </w:rPr>
+        <w:t xml:space="preserve"> automations</w:t>
+      </w:r>
+      <w:r>
+        <w:rPr>
+          <w:sz w:val="20"/>
+          <w:szCs w:val="20"/>
+        </w:rPr>
+        <w:t xml:space="preserve"> using Langchain</w:t>
+      </w:r>
+      <w:r>
+        <w:rPr>
+          <w:sz w:val="20"/>
+          <w:szCs w:val="20"/>
+        </w:rPr>
+        <w:t xml:space="preserve"> for quoting, purchasing, and engineering workflows.</w:t>
       </w:r>
     </w:p>
     <w:p>
@@ -694,7 +721,6 @@
           <w:ilvl w:val="0"/>
           <w:numId w:val="30"/>
         </w:numPr>
-        <w:spacing w:line="276" w:lineRule="auto"/>
         <w:rPr>
           <w:sz w:val="20"/>
           <w:szCs w:val="20"/>
@@ -715,7 +741,6 @@
           <w:ilvl w:val="0"/>
           <w:numId w:val="30"/>
         </w:numPr>
-        <w:spacing w:line="276" w:lineRule="auto"/>
         <w:rPr>
           <w:sz w:val="20"/>
           <w:szCs w:val="20"/>
@@ -736,7 +761,6 @@
           <w:ilvl w:val="0"/>
           <w:numId w:val="30"/>
         </w:numPr>
-        <w:spacing w:line="276" w:lineRule="auto"/>
         <w:rPr>
           <w:sz w:val="20"/>
           <w:szCs w:val="20"/>
@@ -752,7 +776,6 @@
     </w:p>
     <w:p>
       <w:pPr>
-        <w:spacing w:line="276" w:lineRule="auto"/>
         <w:rPr>
           <w:sz w:val="20"/>
           <w:szCs w:val="20"/>
@@ -1162,21 +1185,7 @@
           <w:sz w:val="20"/>
           <w:szCs w:val="20"/>
         </w:rPr>
-        <w:t>–</w:t>
-      </w:r>
-      <w:r>
-        <w:rPr>
-          <w:sz w:val="20"/>
-          <w:szCs w:val="20"/>
-        </w:rPr>
-        <w:t xml:space="preserve"> </w:t>
-      </w:r>
-      <w:r>
-        <w:rPr>
-          <w:sz w:val="20"/>
-          <w:szCs w:val="20"/>
-        </w:rPr>
-        <w:t>8/2025</w:t>
+        <w:t>- Current</w:t>
       </w:r>
       <w:r>
         <w:rPr>
@@ -6151,6 +6160,7 @@
   <w:style w:type="character" w:default="1" w:styleId="DefaultParagraphFont">
     <w:name w:val="Default Paragraph Font"/>
     <w:uiPriority w:val="1"/>
+    <w:semiHidden/>
     <w:unhideWhenUsed/>
   </w:style>
   <w:style w:type="table" w:default="1" w:styleId="TableNormal">

</xml_diff>